<commit_message>
se hizo el MER
</commit_message>
<xml_diff>
--- a/Historias de usuario.docx
+++ b/Historias de usuario.docx
@@ -385,7 +385,7 @@
                 <w:szCs w:val="24"/>
                 <w:rtl w:val="0"/>
               </w:rPr>
-              <w:t xml:space="preserve">Quiero que para jugar yo pueda seleccionar aunque sea en una ronda con qué atributos se jugará la carta.</w:t>
+              <w:t xml:space="preserve">Quiero que para jugar yo pueda seleccionar aunque sea en una ronda con qué atributo se jugará la carta.</w:t>
             </w:r>
           </w:p>
         </w:tc>
@@ -459,7 +459,7 @@
                 <w:szCs w:val="24"/>
                 <w:rtl w:val="0"/>
               </w:rPr>
-              <w:t xml:space="preserve">El usuario puede escoger por turno por cada ronda que atributos se jugarán en la ronda.</w:t>
+              <w:t xml:space="preserve">El usuario puede escoger por turno por cada ronda que atributo se jugarán en la ronda.</w:t>
             </w:r>
           </w:p>
           <w:p>
@@ -483,7 +483,7 @@
                 <w:szCs w:val="24"/>
                 <w:rtl w:val="0"/>
               </w:rPr>
-              <w:t xml:space="preserve">El usuario podrá visualizar los atributos a escoger en un pequeño menú</w:t>
+              <w:t xml:space="preserve">El usuario podrá visualizar el atributo a escoger en un pequeño menú</w:t>
             </w:r>
           </w:p>
           <w:p>
@@ -508,6 +508,30 @@
                 <w:rtl w:val="0"/>
               </w:rPr>
               <w:t xml:space="preserve">Se irá rotando automáticamente el usuario que podrá escoger los atributos en cada ronda.</w:t>
+            </w:r>
+          </w:p>
+          <w:p>
+            <w:pPr>
+              <w:numPr>
+                <w:ilvl w:val="0"/>
+                <w:numId w:val="2"/>
+              </w:numPr>
+              <w:ind w:left="720" w:hanging="360"/>
+              <w:rPr>
+                <w:rFonts w:ascii="Times New Roman" w:cs="Times New Roman" w:eastAsia="Times New Roman" w:hAnsi="Times New Roman"/>
+                <w:sz w:val="24"/>
+                <w:szCs w:val="24"/>
+                <w:u w:val="none"/>
+              </w:rPr>
+            </w:pPr>
+            <w:r>
+              <w:rPr>
+                <w:rFonts w:ascii="Times New Roman" w:cs="Times New Roman" w:eastAsia="Times New Roman" w:hAnsi="Times New Roman"/>
+                <w:sz w:val="24"/>
+                <w:szCs w:val="24"/>
+                <w:rtl w:val="0"/>
+              </w:rPr>
+              <w:t xml:space="preserve">Después de la primera ronda el siguiente turno es de la persona que gano la ronda anterior.</w:t>
             </w:r>
           </w:p>
         </w:tc>
@@ -582,7 +606,7 @@
                 <w:szCs w:val="24"/>
                 <w:rtl w:val="0"/>
               </w:rPr>
-              <w:t xml:space="preserve">Administrador </w:t>
+              <w:t xml:space="preserve">Jugador</w:t>
             </w:r>
           </w:p>
         </w:tc>
@@ -673,7 +697,7 @@
             <w:pPr>
               <w:numPr>
                 <w:ilvl w:val="0"/>
-                <w:numId w:val="4"/>
+                <w:numId w:val="3"/>
               </w:numPr>
               <w:ind w:left="720" w:hanging="360"/>
               <w:rPr>
@@ -697,7 +721,7 @@
             <w:pPr>
               <w:numPr>
                 <w:ilvl w:val="0"/>
-                <w:numId w:val="4"/>
+                <w:numId w:val="3"/>
               </w:numPr>
               <w:ind w:left="720" w:hanging="360"/>
               <w:rPr>
@@ -774,7 +798,7 @@
                 <w:szCs w:val="24"/>
                 <w:rtl w:val="0"/>
               </w:rPr>
-              <w:t xml:space="preserve">HU03</w:t>
+              <w:t xml:space="preserve">HU04</w:t>
             </w:r>
           </w:p>
         </w:tc>
@@ -808,7 +832,7 @@
                 <w:szCs w:val="24"/>
                 <w:rtl w:val="0"/>
               </w:rPr>
-              <w:t xml:space="preserve">Administrador</w:t>
+              <w:t xml:space="preserve">Jugador</w:t>
             </w:r>
           </w:p>
         </w:tc>
@@ -842,238 +866,7 @@
                 <w:szCs w:val="24"/>
                 <w:rtl w:val="0"/>
               </w:rPr>
-              <w:t xml:space="preserve">Quiero poder modificar los atributos de las cartas</w:t>
-            </w:r>
-          </w:p>
-        </w:tc>
-        <w:tc>
-          <w:tcPr>
-            <w:tcBorders>
-              <w:top w:color="000000" w:space="0" w:sz="6" w:val="single"/>
-              <w:left w:color="000000" w:space="0" w:sz="6" w:val="single"/>
-              <w:bottom w:color="000000" w:space="0" w:sz="6" w:val="single"/>
-              <w:right w:color="000000" w:space="0" w:sz="6" w:val="single"/>
-            </w:tcBorders>
-            <w:shd w:fill="ffffff" w:val="clear"/>
-            <w:tcMar>
-              <w:left w:w="90.0" w:type="dxa"/>
-              <w:right w:w="90.0" w:type="dxa"/>
-            </w:tcMar>
-            <w:vAlign w:val="center"/>
-          </w:tcPr>
-          <w:p>
-            <w:pPr>
-              <w:rPr>
-                <w:rFonts w:ascii="Times New Roman" w:cs="Times New Roman" w:eastAsia="Times New Roman" w:hAnsi="Times New Roman"/>
-                <w:sz w:val="24"/>
-                <w:szCs w:val="24"/>
-              </w:rPr>
-            </w:pPr>
-            <w:r>
-              <w:rPr>
-                <w:rFonts w:ascii="Times New Roman" w:cs="Times New Roman" w:eastAsia="Times New Roman" w:hAnsi="Times New Roman"/>
-                <w:sz w:val="24"/>
-                <w:szCs w:val="24"/>
-                <w:rtl w:val="0"/>
-              </w:rPr>
-              <w:t xml:space="preserve">para actualizar el contenido existente.</w:t>
-            </w:r>
-          </w:p>
-        </w:tc>
-        <w:tc>
-          <w:tcPr>
-            <w:tcBorders>
-              <w:top w:color="000000" w:space="0" w:sz="6" w:val="single"/>
-              <w:left w:color="000000" w:space="0" w:sz="6" w:val="single"/>
-              <w:bottom w:color="000000" w:space="0" w:sz="6" w:val="single"/>
-              <w:right w:color="000000" w:space="0" w:sz="6" w:val="single"/>
-            </w:tcBorders>
-            <w:shd w:fill="ffffff" w:val="clear"/>
-            <w:tcMar>
-              <w:left w:w="90.0" w:type="dxa"/>
-              <w:right w:w="90.0" w:type="dxa"/>
-            </w:tcMar>
-            <w:vAlign w:val="center"/>
-          </w:tcPr>
-          <w:p>
-            <w:pPr>
-              <w:numPr>
-                <w:ilvl w:val="0"/>
-                <w:numId w:val="3"/>
-              </w:numPr>
-              <w:ind w:left="720" w:hanging="360"/>
-              <w:rPr>
-                <w:rFonts w:ascii="Times New Roman" w:cs="Times New Roman" w:eastAsia="Times New Roman" w:hAnsi="Times New Roman"/>
-                <w:sz w:val="24"/>
-                <w:szCs w:val="24"/>
-                <w:u w:val="none"/>
-              </w:rPr>
-            </w:pPr>
-            <w:r>
-              <w:rPr>
-                <w:rFonts w:ascii="Times New Roman" w:cs="Times New Roman" w:eastAsia="Times New Roman" w:hAnsi="Times New Roman"/>
-                <w:sz w:val="24"/>
-                <w:szCs w:val="24"/>
-                <w:rtl w:val="0"/>
-              </w:rPr>
-              <w:t xml:space="preserve">El sistema permitirá modificar los atributos de las cartas ya existentes.</w:t>
-            </w:r>
-          </w:p>
-          <w:p>
-            <w:pPr>
-              <w:numPr>
-                <w:ilvl w:val="0"/>
-                <w:numId w:val="3"/>
-              </w:numPr>
-              <w:ind w:left="720" w:hanging="360"/>
-              <w:rPr>
-                <w:rFonts w:ascii="Times New Roman" w:cs="Times New Roman" w:eastAsia="Times New Roman" w:hAnsi="Times New Roman"/>
-                <w:sz w:val="24"/>
-                <w:szCs w:val="24"/>
-                <w:u w:val="none"/>
-              </w:rPr>
-            </w:pPr>
-            <w:r>
-              <w:rPr>
-                <w:rFonts w:ascii="Times New Roman" w:cs="Times New Roman" w:eastAsia="Times New Roman" w:hAnsi="Times New Roman"/>
-                <w:sz w:val="24"/>
-                <w:szCs w:val="24"/>
-                <w:rtl w:val="0"/>
-              </w:rPr>
-              <w:t xml:space="preserve">Se validará que los datos sean únicos.</w:t>
-            </w:r>
-          </w:p>
-          <w:p>
-            <w:pPr>
-              <w:numPr>
-                <w:ilvl w:val="0"/>
-                <w:numId w:val="3"/>
-              </w:numPr>
-              <w:ind w:left="720" w:hanging="360"/>
-              <w:rPr>
-                <w:rFonts w:ascii="Times New Roman" w:cs="Times New Roman" w:eastAsia="Times New Roman" w:hAnsi="Times New Roman"/>
-                <w:sz w:val="24"/>
-                <w:szCs w:val="24"/>
-                <w:u w:val="none"/>
-              </w:rPr>
-            </w:pPr>
-            <w:r>
-              <w:rPr>
-                <w:rFonts w:ascii="Times New Roman" w:cs="Times New Roman" w:eastAsia="Times New Roman" w:hAnsi="Times New Roman"/>
-                <w:sz w:val="24"/>
-                <w:szCs w:val="24"/>
-                <w:rtl w:val="0"/>
-              </w:rPr>
-              <w:t xml:space="preserve">se validará que no sean datos vacíos.</w:t>
-            </w:r>
-          </w:p>
-        </w:tc>
-      </w:tr>
-      <w:tr>
-        <w:trPr>
-          <w:cantSplit w:val="0"/>
-          <w:trHeight w:val="300" w:hRule="atLeast"/>
-          <w:tblHeader w:val="0"/>
-        </w:trPr>
-        <w:tc>
-          <w:tcPr>
-            <w:tcBorders>
-              <w:top w:color="000000" w:space="0" w:sz="6" w:val="single"/>
-              <w:left w:color="000000" w:space="0" w:sz="6" w:val="single"/>
-              <w:bottom w:color="000000" w:space="0" w:sz="6" w:val="single"/>
-              <w:right w:color="000000" w:space="0" w:sz="6" w:val="single"/>
-            </w:tcBorders>
-            <w:shd w:fill="ffffff" w:val="clear"/>
-            <w:tcMar>
-              <w:left w:w="90.0" w:type="dxa"/>
-              <w:right w:w="90.0" w:type="dxa"/>
-            </w:tcMar>
-            <w:vAlign w:val="center"/>
-          </w:tcPr>
-          <w:p>
-            <w:pPr>
-              <w:rPr>
-                <w:rFonts w:ascii="Times New Roman" w:cs="Times New Roman" w:eastAsia="Times New Roman" w:hAnsi="Times New Roman"/>
-                <w:sz w:val="24"/>
-                <w:szCs w:val="24"/>
-              </w:rPr>
-            </w:pPr>
-            <w:r>
-              <w:rPr>
-                <w:rFonts w:ascii="Times New Roman" w:cs="Times New Roman" w:eastAsia="Times New Roman" w:hAnsi="Times New Roman"/>
-                <w:sz w:val="24"/>
-                <w:szCs w:val="24"/>
-                <w:rtl w:val="0"/>
-              </w:rPr>
-              <w:t xml:space="preserve">HU04</w:t>
-            </w:r>
-          </w:p>
-        </w:tc>
-        <w:tc>
-          <w:tcPr>
-            <w:tcBorders>
-              <w:top w:color="000000" w:space="0" w:sz="6" w:val="single"/>
-              <w:left w:color="000000" w:space="0" w:sz="6" w:val="single"/>
-              <w:bottom w:color="000000" w:space="0" w:sz="6" w:val="single"/>
-              <w:right w:color="000000" w:space="0" w:sz="6" w:val="single"/>
-            </w:tcBorders>
-            <w:shd w:fill="ffffff" w:val="clear"/>
-            <w:tcMar>
-              <w:left w:w="90.0" w:type="dxa"/>
-              <w:right w:w="90.0" w:type="dxa"/>
-            </w:tcMar>
-            <w:vAlign w:val="center"/>
-          </w:tcPr>
-          <w:p>
-            <w:pPr>
-              <w:rPr>
-                <w:rFonts w:ascii="Times New Roman" w:cs="Times New Roman" w:eastAsia="Times New Roman" w:hAnsi="Times New Roman"/>
-                <w:sz w:val="24"/>
-                <w:szCs w:val="24"/>
-              </w:rPr>
-            </w:pPr>
-            <w:r>
-              <w:rPr>
-                <w:rFonts w:ascii="Times New Roman" w:cs="Times New Roman" w:eastAsia="Times New Roman" w:hAnsi="Times New Roman"/>
-                <w:sz w:val="24"/>
-                <w:szCs w:val="24"/>
-                <w:rtl w:val="0"/>
-              </w:rPr>
-              <w:t xml:space="preserve">Jugador</w:t>
-            </w:r>
-          </w:p>
-        </w:tc>
-        <w:tc>
-          <w:tcPr>
-            <w:tcBorders>
-              <w:top w:color="000000" w:space="0" w:sz="6" w:val="single"/>
-              <w:left w:color="000000" w:space="0" w:sz="6" w:val="single"/>
-              <w:bottom w:color="000000" w:space="0" w:sz="6" w:val="single"/>
-              <w:right w:color="000000" w:space="0" w:sz="6" w:val="single"/>
-            </w:tcBorders>
-            <w:shd w:fill="ffffff" w:val="clear"/>
-            <w:tcMar>
-              <w:left w:w="90.0" w:type="dxa"/>
-              <w:right w:w="90.0" w:type="dxa"/>
-            </w:tcMar>
-            <w:vAlign w:val="center"/>
-          </w:tcPr>
-          <w:p>
-            <w:pPr>
-              <w:rPr>
-                <w:rFonts w:ascii="Times New Roman" w:cs="Times New Roman" w:eastAsia="Times New Roman" w:hAnsi="Times New Roman"/>
-                <w:sz w:val="24"/>
-                <w:szCs w:val="24"/>
-              </w:rPr>
-            </w:pPr>
-            <w:r>
-              <w:rPr>
-                <w:rFonts w:ascii="Times New Roman" w:cs="Times New Roman" w:eastAsia="Times New Roman" w:hAnsi="Times New Roman"/>
-                <w:sz w:val="24"/>
-                <w:szCs w:val="24"/>
-                <w:rtl w:val="0"/>
-              </w:rPr>
-              <w:t xml:space="preserve">Quiero poder crear mi sala y darle el número de rondas que se jugará en la partida</w:t>
+              <w:t xml:space="preserve">Quiero poder crear mi sala y darle la cantidad maxima de jugadores </w:t>
             </w:r>
           </w:p>
         </w:tc>
@@ -1147,7 +940,7 @@
                 <w:szCs w:val="24"/>
                 <w:rtl w:val="0"/>
               </w:rPr>
-              <w:t xml:space="preserve">El juego permitirá ingresar un número de rondas al crear la sala.</w:t>
+              <w:t xml:space="preserve">El juego permitirá ingresar un número de jugadores al crear la sala.</w:t>
             </w:r>
           </w:p>
           <w:p>
@@ -1171,7 +964,7 @@
                 <w:szCs w:val="24"/>
                 <w:rtl w:val="0"/>
               </w:rPr>
-              <w:t xml:space="preserve">se validará que el número de rondas sea mínimo 3 y máximo 10.</w:t>
+              <w:t xml:space="preserve">se validará que el número de jugadores sea mínimo 2 y máximo 7.</w:t>
             </w:r>
           </w:p>
         </w:tc>
@@ -1577,116 +1370,6 @@
       </w:rPr>
     </w:lvl>
   </w:abstractNum>
-  <w:abstractNum w:abstractNumId="4">
-    <w:lvl w:ilvl="0">
-      <w:start w:val="1"/>
-      <w:numFmt w:val="bullet"/>
-      <w:lvlText w:val="●"/>
-      <w:lvlJc w:val="left"/>
-      <w:pPr>
-        <w:ind w:left="720" w:hanging="360"/>
-      </w:pPr>
-      <w:rPr>
-        <w:u w:val="none"/>
-      </w:rPr>
-    </w:lvl>
-    <w:lvl w:ilvl="1">
-      <w:start w:val="1"/>
-      <w:numFmt w:val="bullet"/>
-      <w:lvlText w:val="○"/>
-      <w:lvlJc w:val="left"/>
-      <w:pPr>
-        <w:ind w:left="1440" w:hanging="360"/>
-      </w:pPr>
-      <w:rPr>
-        <w:u w:val="none"/>
-      </w:rPr>
-    </w:lvl>
-    <w:lvl w:ilvl="2">
-      <w:start w:val="1"/>
-      <w:numFmt w:val="bullet"/>
-      <w:lvlText w:val="■"/>
-      <w:lvlJc w:val="left"/>
-      <w:pPr>
-        <w:ind w:left="2160" w:hanging="360"/>
-      </w:pPr>
-      <w:rPr>
-        <w:u w:val="none"/>
-      </w:rPr>
-    </w:lvl>
-    <w:lvl w:ilvl="3">
-      <w:start w:val="1"/>
-      <w:numFmt w:val="bullet"/>
-      <w:lvlText w:val="●"/>
-      <w:lvlJc w:val="left"/>
-      <w:pPr>
-        <w:ind w:left="2880" w:hanging="360"/>
-      </w:pPr>
-      <w:rPr>
-        <w:u w:val="none"/>
-      </w:rPr>
-    </w:lvl>
-    <w:lvl w:ilvl="4">
-      <w:start w:val="1"/>
-      <w:numFmt w:val="bullet"/>
-      <w:lvlText w:val="○"/>
-      <w:lvlJc w:val="left"/>
-      <w:pPr>
-        <w:ind w:left="3600" w:hanging="360"/>
-      </w:pPr>
-      <w:rPr>
-        <w:u w:val="none"/>
-      </w:rPr>
-    </w:lvl>
-    <w:lvl w:ilvl="5">
-      <w:start w:val="1"/>
-      <w:numFmt w:val="bullet"/>
-      <w:lvlText w:val="■"/>
-      <w:lvlJc w:val="left"/>
-      <w:pPr>
-        <w:ind w:left="4320" w:hanging="360"/>
-      </w:pPr>
-      <w:rPr>
-        <w:u w:val="none"/>
-      </w:rPr>
-    </w:lvl>
-    <w:lvl w:ilvl="6">
-      <w:start w:val="1"/>
-      <w:numFmt w:val="bullet"/>
-      <w:lvlText w:val="●"/>
-      <w:lvlJc w:val="left"/>
-      <w:pPr>
-        <w:ind w:left="5040" w:hanging="360"/>
-      </w:pPr>
-      <w:rPr>
-        <w:u w:val="none"/>
-      </w:rPr>
-    </w:lvl>
-    <w:lvl w:ilvl="7">
-      <w:start w:val="1"/>
-      <w:numFmt w:val="bullet"/>
-      <w:lvlText w:val="○"/>
-      <w:lvlJc w:val="left"/>
-      <w:pPr>
-        <w:ind w:left="5760" w:hanging="360"/>
-      </w:pPr>
-      <w:rPr>
-        <w:u w:val="none"/>
-      </w:rPr>
-    </w:lvl>
-    <w:lvl w:ilvl="8">
-      <w:start w:val="1"/>
-      <w:numFmt w:val="bullet"/>
-      <w:lvlText w:val="■"/>
-      <w:lvlJc w:val="left"/>
-      <w:pPr>
-        <w:ind w:left="6480" w:hanging="360"/>
-      </w:pPr>
-      <w:rPr>
-        <w:u w:val="none"/>
-      </w:rPr>
-    </w:lvl>
-  </w:abstractNum>
   <w:num w:numId="1">
     <w:abstractNumId w:val="1"/>
   </w:num>
@@ -1695,9 +1378,6 @@
   </w:num>
   <w:num w:numId="3">
     <w:abstractNumId w:val="3"/>
-  </w:num>
-  <w:num w:numId="4">
-    <w:abstractNumId w:val="4"/>
   </w:num>
 </w:numbering>
 </file>

</xml_diff>